<commit_message>
TS 1.6 Ghanam Corrections BRH -14/12/2022
</commit_message>
<xml_diff>
--- a/TS Jatai Ghanam Project/TS 1.6/TS 1.6 Ghanam Tamil Corrections.docx
+++ b/TS Jatai Ghanam Project/TS 1.6/TS 1.6 Ghanam Tamil Corrections.docx
@@ -6883,7 +6883,17 @@
                 <w:cs/>
                 <w:lang w:bidi="ta-IN"/>
               </w:rPr>
-              <w:t xml:space="preserve"> ஜா</w:t>
+              <w:t xml:space="preserve"> </w:t>
+            </w:r>
+            <w:r>
+              <w:rPr>
+                <w:rFonts w:ascii="Latha" w:hAnsi="Latha" w:cs="Latha"/>
+                <w:szCs w:val="28"/>
+                <w:highlight w:val="green"/>
+                <w:cs/>
+                <w:lang w:bidi="ta-IN"/>
+              </w:rPr>
+              <w:t>ஜா</w:t>
             </w:r>
             <w:r>
               <w:rPr>
@@ -9066,18 +9076,18 @@
                 <w:cs/>
                 <w:lang w:bidi="ta-IN"/>
               </w:rPr>
-              <w:t xml:space="preserve"> ஜா</w:t>
-            </w:r>
-            <w:r>
-              <w:rPr>
-                <w:rFonts w:ascii="BRH Tamil Tab Extra" w:hAnsi="BRH Tamil Tab Extra" w:cs="Latha"/>
-                <w:b/>
-                <w:bCs/>
-                <w:sz w:val="32"/>
-                <w:szCs w:val="32"/>
-                <w:lang w:bidi="ta-IN"/>
-              </w:rPr>
-              <w:t>†</w:t>
+              <w:t xml:space="preserve"> </w:t>
+            </w:r>
+            <w:r>
+              <w:rPr>
+                <w:rFonts w:ascii="Latha" w:hAnsi="Latha" w:cs="Latha"/>
+                <w:color w:val="FF0000"/>
+                <w:szCs w:val="28"/>
+                <w:highlight w:val="green"/>
+                <w:cs/>
+                <w:lang w:bidi="ta-IN"/>
+              </w:rPr>
+              <w:t>ஜா</w:t>
             </w:r>
             <w:r>
               <w:rPr>
@@ -43778,29 +43788,6 @@
           <w:u w:val="single"/>
         </w:rPr>
       </w:pPr>
-    </w:p>
-    <w:p>
-      <w:pPr>
-        <w:spacing w:before="0" w:line="240" w:lineRule="auto"/>
-        <w:jc w:val="center"/>
-        <w:rPr>
-          <w:b/>
-          <w:bCs/>
-          <w:sz w:val="32"/>
-          <w:szCs w:val="32"/>
-          <w:u w:val="single"/>
-        </w:rPr>
-      </w:pPr>
-      <w:r>
-        <w:rPr>
-          <w:b/>
-          <w:bCs/>
-          <w:sz w:val="32"/>
-          <w:szCs w:val="32"/>
-          <w:u w:val="single"/>
-        </w:rPr>
-        <w:t>====================</w:t>
-      </w:r>
     </w:p>
     <w:p>
       <w:pPr>

</xml_diff>